<commit_message>
added destroy and doubleTile method to Grid class
</commit_message>
<xml_diff>
--- a/Mid-Point Check-in.docx
+++ b/Mid-Point Check-in.docx
@@ -25,6 +25,19 @@
         <w:rPr>
           <w:rFonts w:cstheme="minorHAnsi"/>
         </w:rPr>
+        <w:t>Project 2048 Game</w:t>
+      </w:r>
+    </w:p>
+    <w:p>
+      <w:pPr>
+        <w:rPr>
+          <w:rFonts w:cstheme="minorHAnsi"/>
+        </w:rPr>
+      </w:pPr>
+      <w:r>
+        <w:rPr>
+          <w:rFonts w:cstheme="minorHAnsi"/>
+        </w:rPr>
         <w:t>CS240</w:t>
       </w:r>
     </w:p>
@@ -38,49 +51,7 @@
         <w:rPr>
           <w:rFonts w:cstheme="minorHAnsi"/>
         </w:rPr>
-        <w:t xml:space="preserve">Ting Gao, Cancan Huang, </w:t>
-      </w:r>
-      <w:proofErr w:type="spellStart"/>
-      <w:r>
-        <w:rPr>
-          <w:rFonts w:cstheme="minorHAnsi"/>
-        </w:rPr>
-        <w:t>Jialei</w:t>
-      </w:r>
-      <w:proofErr w:type="spellEnd"/>
-      <w:r>
-        <w:rPr>
-          <w:rFonts w:cstheme="minorHAnsi"/>
-        </w:rPr>
-        <w:t xml:space="preserve"> </w:t>
-      </w:r>
-      <w:proofErr w:type="spellStart"/>
-      <w:r>
-        <w:rPr>
-          <w:rFonts w:cstheme="minorHAnsi"/>
-        </w:rPr>
-        <w:t>Lyu</w:t>
-      </w:r>
-      <w:proofErr w:type="spellEnd"/>
-      <w:r>
-        <w:rPr>
-          <w:rFonts w:cstheme="minorHAnsi"/>
-        </w:rPr>
-        <w:t xml:space="preserve">, Jacqueline Tan, </w:t>
-      </w:r>
-      <w:proofErr w:type="spellStart"/>
-      <w:r>
-        <w:rPr>
-          <w:rFonts w:cstheme="minorHAnsi"/>
-        </w:rPr>
-        <w:t>Yushi</w:t>
-      </w:r>
-      <w:proofErr w:type="spellEnd"/>
-      <w:r>
-        <w:rPr>
-          <w:rFonts w:cstheme="minorHAnsi"/>
-        </w:rPr>
-        <w:t xml:space="preserve"> Yao (alphabetically order of last name)</w:t>
+        <w:t>Ting Gao, Cancan Huang, Jialei Lyu, Jacqueline Tan, Yushi Yao (alphabetically order of last name)</w:t>
       </w:r>
     </w:p>
     <w:p>
@@ -302,6 +273,20 @@
     </w:p>
     <w:p>
       <w:pPr>
+        <w:rPr>
+          <w:rFonts w:cstheme="minorHAnsi"/>
+        </w:rPr>
+      </w:pPr>
+      <w:r>
+        <w:rPr>
+          <w:rFonts w:cstheme="minorHAnsi"/>
+        </w:rPr>
+        <w:tab/>
+        <w:t>Description – Feb/19</w:t>
+      </w:r>
+    </w:p>
+    <w:p>
+      <w:pPr>
         <w:ind w:firstLine="720"/>
         <w:rPr>
           <w:rFonts w:cstheme="minorHAnsi"/>
@@ -381,6 +366,13 @@
         </w:rPr>
         <w:t>How have you implemented/utilized concepts from this course?</w:t>
       </w:r>
+      <w:r>
+        <w:rPr>
+          <w:rFonts w:cstheme="minorHAnsi"/>
+          <w:shd w:val="clear" w:color="auto" w:fill="FFFFFF"/>
+        </w:rPr>
+        <w:softHyphen/>
+      </w:r>
     </w:p>
     <w:p>
       <w:pPr>
@@ -401,7 +393,14 @@
           <w:rFonts w:cstheme="minorHAnsi"/>
           <w:shd w:val="clear" w:color="auto" w:fill="FFFFFF"/>
         </w:rPr>
-        <w:t>Efficient calculation of move/merge/game</w:t>
+        <w:t>We use algorithm calculation to look for e</w:t>
+      </w:r>
+      <w:r>
+        <w:rPr>
+          <w:rFonts w:cstheme="minorHAnsi"/>
+          <w:shd w:val="clear" w:color="auto" w:fill="FFFFFF"/>
+        </w:rPr>
+        <w:t>fficient calculation of move/merge/game</w:t>
       </w:r>
       <w:r>
         <w:rPr>
@@ -415,7 +414,14 @@
           <w:rFonts w:cstheme="minorHAnsi"/>
           <w:shd w:val="clear" w:color="auto" w:fill="FFFFFF"/>
         </w:rPr>
-        <w:t>over will require concepts from this course.</w:t>
+        <w:t>over</w:t>
+      </w:r>
+      <w:r>
+        <w:rPr>
+          <w:rFonts w:cstheme="minorHAnsi"/>
+          <w:shd w:val="clear" w:color="auto" w:fill="FFFFFF"/>
+        </w:rPr>
+        <w:t>.</w:t>
       </w:r>
     </w:p>
     <w:p>
@@ -443,24 +449,111 @@
     </w:p>
     <w:p>
       <w:pPr>
-        <w:rPr>
-          <w:rFonts w:cstheme="minorHAnsi"/>
-          <w:shd w:val="clear" w:color="auto" w:fill="FFFFFF"/>
-        </w:rPr>
-      </w:pPr>
-      <w:r>
-        <w:rPr>
-          <w:rFonts w:cstheme="minorHAnsi"/>
-          <w:shd w:val="clear" w:color="auto" w:fill="FFFFFF"/>
-        </w:rPr>
-        <w:tab/>
-      </w:r>
-      <w:r>
-        <w:rPr>
-          <w:rFonts w:cstheme="minorHAnsi"/>
-          <w:shd w:val="clear" w:color="auto" w:fill="FFFFFF"/>
-        </w:rPr>
-        <w:tab/>
+        <w:ind w:left="720"/>
+        <w:rPr>
+          <w:rFonts w:cstheme="minorHAnsi"/>
+          <w:shd w:val="clear" w:color="auto" w:fill="FFFFFF"/>
+        </w:rPr>
+      </w:pPr>
+      <w:r>
+        <w:rPr>
+          <w:rFonts w:cstheme="minorHAnsi"/>
+          <w:shd w:val="clear" w:color="auto" w:fill="FFFFFF"/>
+        </w:rPr>
+        <w:t xml:space="preserve">We use </w:t>
+      </w:r>
+      <w:r>
+        <w:rPr>
+          <w:rFonts w:cstheme="minorHAnsi"/>
+          <w:shd w:val="clear" w:color="auto" w:fill="FFFFFF"/>
+        </w:rPr>
+        <w:t>two-dimensional</w:t>
+      </w:r>
+      <w:r>
+        <w:rPr>
+          <w:rFonts w:cstheme="minorHAnsi"/>
+          <w:shd w:val="clear" w:color="auto" w:fill="FFFFFF"/>
+        </w:rPr>
+        <w:t xml:space="preserve"> array to represent the grid of 2048 game instead of other data structures we learned in this course because we believe two</w:t>
+      </w:r>
+      <w:r>
+        <w:rPr>
+          <w:rFonts w:cstheme="minorHAnsi"/>
+          <w:shd w:val="clear" w:color="auto" w:fill="FFFFFF"/>
+        </w:rPr>
+        <w:t>-</w:t>
+      </w:r>
+      <w:r>
+        <w:rPr>
+          <w:rFonts w:cstheme="minorHAnsi"/>
+          <w:shd w:val="clear" w:color="auto" w:fill="FFFFFF"/>
+        </w:rPr>
+        <w:t>dimensional array is the most similar one to a n * n grid and 2048 game</w:t>
+      </w:r>
+      <w:r>
+        <w:rPr>
+          <w:rFonts w:cstheme="minorHAnsi"/>
+          <w:shd w:val="clear" w:color="auto" w:fill="FFFFFF"/>
+        </w:rPr>
+        <w:t xml:space="preserve"> require mass data modification.</w:t>
+      </w:r>
+    </w:p>
+    <w:p>
+      <w:pPr>
+        <w:ind w:left="720"/>
+        <w:rPr>
+          <w:rFonts w:cstheme="minorHAnsi"/>
+          <w:shd w:val="clear" w:color="auto" w:fill="FFFFFF"/>
+        </w:rPr>
+      </w:pPr>
+      <w:r>
+        <w:rPr>
+          <w:rFonts w:cstheme="minorHAnsi"/>
+          <w:shd w:val="clear" w:color="auto" w:fill="FFFFFF"/>
+        </w:rPr>
+        <w:lastRenderedPageBreak/>
+        <w:t>Tile of higher value is drawn in deeper color, making the game visually intuitive.</w:t>
+      </w:r>
+      <w:r>
+        <w:rPr>
+          <w:rFonts w:cstheme="minorHAnsi"/>
+          <w:shd w:val="clear" w:color="auto" w:fill="FFFFFF"/>
+        </w:rPr>
+        <w:drawing>
+          <wp:inline distT="0" distB="0" distL="0" distR="0" wp14:anchorId="7A648E04" wp14:editId="0D1A4D48">
+            <wp:extent cx="3943037" cy="2260506"/>
+            <wp:effectExtent l="0" t="0" r="635" b="6985"/>
+            <wp:docPr id="2" name="Picture 2"/>
+            <wp:cNvGraphicFramePr>
+              <a:graphicFrameLocks xmlns:a="http://schemas.openxmlformats.org/drawingml/2006/main" noChangeAspect="1"/>
+            </wp:cNvGraphicFramePr>
+            <a:graphic xmlns:a="http://schemas.openxmlformats.org/drawingml/2006/main">
+              <a:graphicData uri="http://schemas.openxmlformats.org/drawingml/2006/picture">
+                <pic:pic xmlns:pic="http://schemas.openxmlformats.org/drawingml/2006/picture">
+                  <pic:nvPicPr>
+                    <pic:cNvPr id="1" name=""/>
+                    <pic:cNvPicPr/>
+                  </pic:nvPicPr>
+                  <pic:blipFill>
+                    <a:blip r:embed="rId7"/>
+                    <a:stretch>
+                      <a:fillRect/>
+                    </a:stretch>
+                  </pic:blipFill>
+                  <pic:spPr>
+                    <a:xfrm>
+                      <a:off x="0" y="0"/>
+                      <a:ext cx="3948697" cy="2263751"/>
+                    </a:xfrm>
+                    <a:prstGeom prst="rect">
+                      <a:avLst/>
+                    </a:prstGeom>
+                  </pic:spPr>
+                </pic:pic>
+              </a:graphicData>
+            </a:graphic>
+          </wp:inline>
+        </w:drawing>
       </w:r>
     </w:p>
     <w:p>
@@ -534,23 +627,7 @@
           <w:rFonts w:cstheme="minorHAnsi"/>
           <w:shd w:val="clear" w:color="auto" w:fill="FFFFFF"/>
         </w:rPr>
-        <w:t xml:space="preserve">add breakpoint or </w:t>
-      </w:r>
-      <w:proofErr w:type="spellStart"/>
-      <w:r>
-        <w:rPr>
-          <w:rFonts w:cstheme="minorHAnsi"/>
-          <w:shd w:val="clear" w:color="auto" w:fill="FFFFFF"/>
-        </w:rPr>
-        <w:t>System.out.println</w:t>
-      </w:r>
-      <w:proofErr w:type="spellEnd"/>
-      <w:r>
-        <w:rPr>
-          <w:rFonts w:cstheme="minorHAnsi"/>
-          <w:shd w:val="clear" w:color="auto" w:fill="FFFFFF"/>
-        </w:rPr>
-        <w:t xml:space="preserve"> to make sure code is working properly.</w:t>
+        <w:t>add breakpoint or System.out.println to make sure code is working properly.</w:t>
       </w:r>
       <w:r>
         <w:rPr>

</xml_diff>